<commit_message>
Added Slides and PDF, and Lab4 and Lab solutions for Labs 1 and 2
</commit_message>
<xml_diff>
--- a/docs/Python for PostgresSQL developers.docx
+++ b/docs/Python for PostgresSQL developers.docx
@@ -7150,7 +7150,12 @@
     <w:p/>
     <w:p>
       <w:r>
-        <w:t>A multicolumn index I defined on more than one column of a table.  The basic syntax for creating a multicolumn index is a follows:</w:t>
+        <w:t xml:space="preserve">A multicolumn index is </w:t>
+      </w:r>
+      <w:bookmarkStart w:id="0" w:name="_GoBack"/>
+      <w:bookmarkEnd w:id="0"/>
+      <w:r>
+        <w:t>defined on more than one column of a table.  The basic syntax for creating a multicolumn index is a follows:</w:t>
       </w:r>
     </w:p>
     <w:tbl>
@@ -9706,10 +9711,7 @@
     <w:p/>
     <w:p>
       <w:r>
-        <w:t>PostgreSQL Triggers are database callback functions, which are automatically performed/invoked when a s</w:t>
-      </w:r>
-      <w:r>
-        <w:t>pecified database event occurs.</w:t>
+        <w:t>PostgreSQL Triggers are database callback functions, which are automatically performed/invoked when a specified database event occurs.</w:t>
       </w:r>
     </w:p>
     <w:p>
@@ -9874,10 +9876,7 @@
     </w:p>
     <w:p>
       <w:r>
-        <w:t xml:space="preserve">The following is the syntax of creating a trigger on an UPDATE operation on one or more specified columns of a table as follows </w:t>
-      </w:r>
-      <w:r>
-        <w:t>–</w:t>
+        <w:t>The following is the syntax of creating a trigger on an UPDATE operation on one or more specified columns of a table as follows –</w:t>
       </w:r>
     </w:p>
     <w:tbl>
@@ -10320,10 +10319,7 @@
     <w:p/>
     <w:p>
       <w:r>
-        <w:t>P</w:t>
-      </w:r>
-      <w:r>
-        <w:t>sycopg2 is a DB API 2.0 compliant PostgreSQL driver that is actively developed. It is designed for multi-threaded applications and manages its own connection pool. Other interesting features of the adapter are that if you are using the PostgreSQL array data type, Psycopg will automatically convert a result using that data type to a Python list.</w:t>
+        <w:t>Psycopg2 is a DB API 2.0 compliant PostgreSQL driver that is actively developed. It is designed for multi-threaded applications and manages its own connection pool. Other interesting features of the adapter are that if you are using the PostgreSQL array data type, Psycopg will automatically convert a result using that data type to a Python list.</w:t>
       </w:r>
     </w:p>
     <w:p>
@@ -13800,8 +13796,6 @@
               </w:rPr>
               <w:t>engine = create_engine('postgres</w:t>
             </w:r>
-            <w:bookmarkStart w:id="0" w:name="_GoBack"/>
-            <w:bookmarkEnd w:id="0"/>
             <w:r>
               <w:rPr>
                 <w:rFonts w:ascii="Courier New" w:hAnsi="Courier New" w:cs="Courier New"/>
@@ -15863,7 +15857,7 @@
 </file>
 
 <file path=customXml/itemProps1.xml><?xml version="1.0" encoding="utf-8"?>
-<ds:datastoreItem xmlns:ds="http://schemas.openxmlformats.org/officeDocument/2006/customXml" ds:itemID="{C5A94FD9-2A69-46E3-AB06-B439892EF97F}">
+<ds:datastoreItem xmlns:ds="http://schemas.openxmlformats.org/officeDocument/2006/customXml" ds:itemID="{76F47179-1EF5-4D2B-AB42-CC1F707819DF}">
   <ds:schemaRefs>
     <ds:schemaRef ds:uri="http://schemas.openxmlformats.org/officeDocument/2006/bibliography"/>
   </ds:schemaRefs>

</xml_diff>